<commit_message>
text and hyperlink fixes
</commit_message>
<xml_diff>
--- a/app/text/03-national-nutrition-data/story_text_1.docx
+++ b/app/text/03-national-nutrition-data/story_text_1.docx
@@ -28,17 +28,9 @@
             <w:szCs w:val="20"/>
             <w:u w:val="none"/>
           </w:rPr>
-          <w:t>FAO (2018)</w:t>
+          <w:t>FAO, 2018</w:t>
         </w:r>
       </w:hyperlink>
-      <w:r>
-        <w:rPr>
-          <w:rFonts w:ascii="Helvetica" w:eastAsia="Times New Roman" w:hAnsi="Helvetica" w:cs="Arial"/>
-          <w:sz w:val="20"/>
-          <w:szCs w:val="20"/>
-        </w:rPr>
-        <w:t xml:space="preserve">). While seafood provides nutritional benefits beyond protein, here we display the percentage of protein intake from seafood since it is the statistic commonly used by the FAO to convey the importance of marine and inland fisheries </w:t>
-      </w:r>
       <w:bookmarkStart w:id="0" w:name="_GoBack"/>
       <w:bookmarkEnd w:id="0"/>
       <w:r>
@@ -47,7 +39,7 @@
           <w:sz w:val="20"/>
           <w:szCs w:val="20"/>
         </w:rPr>
-        <w:t>and aquaculture to human diets.</w:t>
+        <w:t>). While seafood provides nutritional benefits beyond protein, here we display the percentage of protein intake from seafood since it is the statistic commonly used by the FAO to convey the importance of marine and inland fisheries and aquaculture to human diets.</w:t>
       </w:r>
     </w:p>
     <w:sectPr>
@@ -718,6 +710,7 @@
   <w:style w:type="character" w:default="1" w:styleId="DefaultParagraphFont">
     <w:name w:val="Default Paragraph Font"/>
     <w:uiPriority w:val="1"/>
+    <w:semiHidden/>
     <w:unhideWhenUsed/>
   </w:style>
   <w:style w:type="table" w:default="1" w:styleId="TableNormal">

</xml_diff>